<commit_message>
Refactoring und Entwurfsmuster and finalized Documentattion
</commit_message>
<xml_diff>
--- a/01_Dokumentation/03_SchriftlicheAusarbeitung/SNACK_Dokumentation_Özkan_Engelmeier.docx
+++ b/01_Dokumentation/03_SchriftlicheAusarbeitung/SNACK_Dokumentation_Özkan_Engelmeier.docx
@@ -43,11 +43,26 @@
             <w:pPr>
               <w:pStyle w:val="DeckBlattThema"/>
             </w:pPr>
-            <w:fldSimple w:instr=" TITLE   \* MERGEFORMAT ">
-              <w:r>
-                <w:t>Dokumentation S.N.A.C.K</w:t>
-              </w:r>
-            </w:fldSimple>
+            <w:r>
+              <w:fldChar w:fldCharType="begin"/>
+            </w:r>
+            <w:r>
+              <w:instrText xml:space="preserve"> TITLE   \* MERGEFORMAT </w:instrText>
+            </w:r>
+            <w:r>
+              <w:fldChar w:fldCharType="separate"/>
+            </w:r>
+            <w:r>
+              <w:t>Dokumentation S.N.A.</w:t>
+            </w:r>
+            <w:proofErr w:type="gramStart"/>
+            <w:r>
+              <w:t>C.K</w:t>
+            </w:r>
+            <w:proofErr w:type="gramEnd"/>
+            <w:r>
+              <w:fldChar w:fldCharType="end"/>
+            </w:r>
           </w:p>
           <w:p>
             <w:pPr>
@@ -148,8 +163,13 @@
               <w:pStyle w:val="DeckblattZentriert"/>
             </w:pPr>
             <w:r>
-              <w:t>(Matrikel-Nr.: )</w:t>
+              <w:t>(Matrikel-Nr.</w:t>
             </w:r>
+            <w:proofErr w:type="gramStart"/>
+            <w:r>
+              <w:t>: )</w:t>
+            </w:r>
+            <w:proofErr w:type="gramEnd"/>
           </w:p>
           <w:p>
             <w:pPr>
@@ -1738,7 +1758,6 @@
       <w:bookmarkEnd w:id="5"/>
       <w:proofErr w:type="spellStart"/>
       <w:r>
-        <w:lastRenderedPageBreak/>
         <w:t>Github</w:t>
       </w:r>
       <w:proofErr w:type="spellEnd"/>
@@ -1902,7 +1921,6 @@
       </w:pPr>
       <w:bookmarkStart w:id="8" w:name="_Toc134296864"/>
       <w:r>
-        <w:lastRenderedPageBreak/>
         <w:t>Clean Architecture</w:t>
       </w:r>
       <w:bookmarkEnd w:id="8"/>
@@ -2146,7 +2164,6 @@
         <w:pStyle w:val="Blockberschrift"/>
       </w:pPr>
       <w:r>
-        <w:lastRenderedPageBreak/>
         <w:t>Verwendung von Abstraktionen</w:t>
       </w:r>
     </w:p>
@@ -2230,7 +2247,6 @@
       <w:bookmarkStart w:id="9" w:name="_Toc134296865"/>
       <w:proofErr w:type="spellStart"/>
       <w:r>
-        <w:lastRenderedPageBreak/>
         <w:t>Programming</w:t>
       </w:r>
       <w:proofErr w:type="spellEnd"/>
@@ -2293,7 +2309,11 @@
         <w:t>Klassen</w:t>
       </w:r>
       <w:r>
-        <w:t xml:space="preserve">, die das Single </w:t>
+        <w:t xml:space="preserve">, die das </w:t>
+      </w:r>
+      <w:proofErr w:type="gramStart"/>
+      <w:r>
+        <w:t xml:space="preserve">Single </w:t>
       </w:r>
       <w:proofErr w:type="spellStart"/>
       <w:r>
@@ -2301,7 +2321,11 @@
       </w:r>
       <w:proofErr w:type="spellEnd"/>
       <w:r>
-        <w:t xml:space="preserve"> Prinzip (SRP) gut demonstrieren. Hier sind zwei Beispiele:</w:t>
+        <w:t xml:space="preserve"> Prinzip</w:t>
+      </w:r>
+      <w:proofErr w:type="gramEnd"/>
+      <w:r>
+        <w:t xml:space="preserve"> (SRP) gut demonstrieren. Hier sind zwei Beispiele:</w:t>
       </w:r>
     </w:p>
     <w:p>
@@ -2417,7 +2441,11 @@
         <w:t>Klasse</w:t>
       </w:r>
       <w:r>
-        <w:t xml:space="preserve"> enthält Funktionen zum Aktualisieren der grafischen Oberfläche. Indem sie sich nur auf diese spezifische Aufgabe konzentriert, erfüllt die Datei das Single </w:t>
+        <w:t xml:space="preserve"> enthält Funktionen zum Aktualisieren der grafischen Oberfläche. Indem sie sich nur auf diese spezifische Aufgabe konzentriert, erfüllt die Datei das </w:t>
+      </w:r>
+      <w:proofErr w:type="gramStart"/>
+      <w:r>
+        <w:t xml:space="preserve">Single </w:t>
       </w:r>
       <w:proofErr w:type="spellStart"/>
       <w:r>
@@ -2425,7 +2453,11 @@
       </w:r>
       <w:proofErr w:type="spellEnd"/>
       <w:r>
-        <w:t xml:space="preserve"> Prinzip. Änderungen oder Erweiterungen an der Aktualisierungslogik der grafischen Oberfläche betreffen nur diese Datei und beeinträchtigen nicht die anderen Komponenten des Programms.</w:t>
+        <w:t xml:space="preserve"> Prinzip</w:t>
+      </w:r>
+      <w:proofErr w:type="gramEnd"/>
+      <w:r>
+        <w:t>. Änderungen oder Erweiterungen an der Aktualisierungslogik der grafischen Oberfläche betreffen nur diese Datei und beeinträchtigen nicht die anderen Komponenten des Programms.</w:t>
       </w:r>
     </w:p>
     <w:p>
@@ -2555,7 +2587,6 @@
           <w:b/>
           <w:bCs/>
         </w:rPr>
-        <w:lastRenderedPageBreak/>
         <w:t>factories.py</w:t>
       </w:r>
     </w:p>
@@ -2909,7 +2940,6 @@
       </w:pPr>
       <w:proofErr w:type="spellStart"/>
       <w:r>
-        <w:lastRenderedPageBreak/>
         <w:t>ITransactionDataAccess</w:t>
       </w:r>
       <w:proofErr w:type="spellEnd"/>
@@ -3144,7 +3174,7 @@
           <w:noProof/>
         </w:rPr>
         <w:pict w14:anchorId="4890B18F">
-          <v:shape id="_x0000_i1026" type="#_x0000_t75" style="width:407.25pt;height:75.75pt;visibility:visible;mso-wrap-style:square">
+          <v:shape id="_x0000_i1026" type="#_x0000_t75" style="width:407.1pt;height:75.75pt;visibility:visible;mso-wrap-style:square">
             <v:imagedata r:id="rId16" o:title=""/>
           </v:shape>
         </w:pict>
@@ -3165,7 +3195,6 @@
       </w:pPr>
       <w:bookmarkStart w:id="16" w:name="_Toc134296872"/>
       <w:r>
-        <w:lastRenderedPageBreak/>
         <w:t>GRASP-Prinzipien</w:t>
       </w:r>
       <w:bookmarkEnd w:id="16"/>
@@ -3454,7 +3483,6 @@
       </w:pPr>
       <w:bookmarkStart w:id="17" w:name="_Toc134296874"/>
       <w:r>
-        <w:lastRenderedPageBreak/>
         <w:t>H</w:t>
       </w:r>
       <w:bookmarkEnd w:id="17"/>
@@ -3778,7 +3806,6 @@
       </w:pPr>
       <w:bookmarkStart w:id="18" w:name="_Toc134296875"/>
       <w:r>
-        <w:lastRenderedPageBreak/>
         <w:t>DRY-Prinzip</w:t>
       </w:r>
       <w:bookmarkEnd w:id="18"/>
@@ -3977,7 +4004,7 @@
           <w:noProof/>
         </w:rPr>
         <w:pict w14:anchorId="4A284A2D">
-          <v:shape id="_x0000_i1029" type="#_x0000_t75" style="width:453.75pt;height:83.65pt;visibility:visible;mso-wrap-style:square">
+          <v:shape id="_x0000_i1029" type="#_x0000_t75" style="width:453.65pt;height:83.65pt;visibility:visible;mso-wrap-style:square">
             <v:imagedata r:id="rId19" o:title=""/>
           </v:shape>
         </w:pict>
@@ -4005,432 +4032,159 @@
       </w:pPr>
       <w:bookmarkStart w:id="19" w:name="_Toc134296876"/>
       <w:r>
-        <w:lastRenderedPageBreak/>
         <w:t>Entwurfsmuster</w:t>
       </w:r>
       <w:bookmarkEnd w:id="19"/>
     </w:p>
     <w:p>
       <w:pPr>
-        <w:pStyle w:val="Block"/>
-      </w:pPr>
-    </w:p>
-    <w:p>
-      <w:pPr>
-        <w:pStyle w:val="Block"/>
-      </w:pPr>
-    </w:p>
-    <w:p>
-      <w:pPr>
-        <w:pStyle w:val="Block"/>
-      </w:pPr>
-    </w:p>
-    <w:p>
-      <w:pPr>
-        <w:pStyle w:val="Block"/>
-      </w:pPr>
-    </w:p>
-    <w:p>
-      <w:pPr>
-        <w:pStyle w:val="Block"/>
-      </w:pPr>
-    </w:p>
-    <w:p>
-      <w:pPr>
-        <w:pStyle w:val="Block"/>
-      </w:pPr>
-    </w:p>
-    <w:p>
-      <w:pPr>
-        <w:pStyle w:val="Block"/>
-      </w:pPr>
-    </w:p>
-    <w:p>
-      <w:pPr>
-        <w:pStyle w:val="Block"/>
-      </w:pPr>
-    </w:p>
-    <w:p>
-      <w:pPr>
-        <w:pStyle w:val="Block"/>
-      </w:pPr>
-    </w:p>
-    <w:p>
-      <w:pPr>
-        <w:pStyle w:val="Block"/>
-      </w:pPr>
-    </w:p>
-    <w:p>
-      <w:pPr>
-        <w:pStyle w:val="Block"/>
-      </w:pPr>
-    </w:p>
-    <w:p>
-      <w:pPr>
-        <w:pStyle w:val="Block"/>
-      </w:pPr>
-    </w:p>
-    <w:p>
-      <w:pPr>
-        <w:pStyle w:val="Block"/>
-      </w:pPr>
-    </w:p>
-    <w:p>
-      <w:pPr>
-        <w:pStyle w:val="Block"/>
-      </w:pPr>
-    </w:p>
-    <w:p>
-      <w:pPr>
-        <w:pStyle w:val="Block"/>
-      </w:pPr>
-    </w:p>
-    <w:p>
-      <w:pPr>
-        <w:pStyle w:val="Block"/>
-      </w:pPr>
-    </w:p>
-    <w:p>
-      <w:pPr>
-        <w:pStyle w:val="Block"/>
-      </w:pPr>
-    </w:p>
-    <w:p>
-      <w:pPr>
-        <w:pStyle w:val="Block"/>
-      </w:pPr>
-    </w:p>
-    <w:p>
-      <w:pPr>
-        <w:pStyle w:val="Block"/>
-      </w:pPr>
-    </w:p>
-    <w:p>
-      <w:pPr>
-        <w:pStyle w:val="Block"/>
-      </w:pPr>
-    </w:p>
-    <w:p>
-      <w:pPr>
-        <w:pStyle w:val="Block"/>
-      </w:pPr>
-    </w:p>
-    <w:p>
-      <w:pPr>
-        <w:pStyle w:val="Block"/>
-      </w:pPr>
-    </w:p>
-    <w:p>
-      <w:pPr>
-        <w:pStyle w:val="Block"/>
-      </w:pPr>
-    </w:p>
-    <w:p>
-      <w:pPr>
-        <w:pStyle w:val="Block"/>
-      </w:pPr>
-    </w:p>
-    <w:p>
-      <w:pPr>
-        <w:pStyle w:val="berschrift1"/>
-        <w:spacing w:line="360" w:lineRule="auto"/>
-      </w:pPr>
-      <w:bookmarkStart w:id="20" w:name="_Toc134296877"/>
-      <w:r>
-        <w:lastRenderedPageBreak/>
-        <w:t>Unit Tests</w:t>
-      </w:r>
-      <w:bookmarkEnd w:id="20"/>
-    </w:p>
-    <w:p>
-      <w:pPr>
-        <w:pStyle w:val="Block"/>
-      </w:pPr>
-      <w:r>
-        <w:t>In der Anwendung wurden die Funktionalitäten der Businesslogik</w:t>
-      </w:r>
-      <w:r>
-        <w:t xml:space="preserve"> bzw. alle Klassen von Layer 2</w:t>
-      </w:r>
-      <w:r>
-        <w:t xml:space="preserve"> durch Unit Test sichergestellt. Insgesamt wurden hierfür </w:t>
-      </w:r>
-      <w:r>
-        <w:t>20</w:t>
-      </w:r>
-      <w:r>
-        <w:t xml:space="preserve"> Tests erstellt.</w:t>
-      </w:r>
-    </w:p>
-    <w:p>
-      <w:pPr>
         <w:pStyle w:val="berschrift2"/>
       </w:pPr>
       <w:r>
-        <w:t>ATRIP</w:t>
-      </w:r>
-    </w:p>
-    <w:p>
-      <w:pPr>
-        <w:pStyle w:val="Block"/>
-      </w:pPr>
-      <w:r>
-        <w:t>Die Unit Tests befolgen die ATRIP-Regeln (</w:t>
-      </w:r>
-      <w:proofErr w:type="spellStart"/>
-      <w:r>
-        <w:t>Automatic</w:t>
-      </w:r>
-      <w:proofErr w:type="spellEnd"/>
-      <w:r>
-        <w:t xml:space="preserve">, </w:t>
-      </w:r>
-      <w:proofErr w:type="spellStart"/>
-      <w:r>
-        <w:t>Thorough</w:t>
-      </w:r>
-      <w:proofErr w:type="spellEnd"/>
-      <w:r>
-        <w:t xml:space="preserve">, </w:t>
-      </w:r>
-      <w:proofErr w:type="spellStart"/>
-      <w:r>
-        <w:t>Repeatable</w:t>
-      </w:r>
-      <w:proofErr w:type="spellEnd"/>
-      <w:r>
-        <w:t xml:space="preserve">, Independent, Professional), die einen wichtigen Rahmen für effektive Testpraktiken bilden. </w:t>
-      </w:r>
-    </w:p>
-    <w:p>
-      <w:pPr>
-        <w:pStyle w:val="Blockberschrift"/>
-      </w:pPr>
-      <w:proofErr w:type="spellStart"/>
-      <w:r>
-        <w:t>Automatic</w:t>
-      </w:r>
-      <w:proofErr w:type="spellEnd"/>
-    </w:p>
-    <w:p>
-      <w:pPr>
-        <w:pStyle w:val="Block"/>
-      </w:pPr>
-      <w:r>
-        <w:t xml:space="preserve">Die Tests sind so konzipiert, dass sie automatisch ausgeführt und überprüft werden können. Die </w:t>
-      </w:r>
-      <w:proofErr w:type="spellStart"/>
-      <w:r>
-        <w:t>unittest</w:t>
-      </w:r>
-      <w:proofErr w:type="spellEnd"/>
-      <w:r>
-        <w:t xml:space="preserve">-Bibliothek in Python erlaubt das Schreiben von Tests, die automatisch durchgeführt und validiert werden. Die </w:t>
-      </w:r>
-      <w:proofErr w:type="spellStart"/>
-      <w:r>
-        <w:t>assert</w:t>
-      </w:r>
-      <w:proofErr w:type="spellEnd"/>
-      <w:r>
-        <w:t>-Methoden garantieren, dass das erwartete Ergebnis mit dem tatsächlichen Ergebnis übereinstimmt.</w:t>
-      </w:r>
-    </w:p>
-    <w:p>
-      <w:pPr>
-        <w:pStyle w:val="Blockberschrift"/>
-      </w:pPr>
-      <w:proofErr w:type="spellStart"/>
-      <w:r>
-        <w:t>Thorough</w:t>
-      </w:r>
-      <w:proofErr w:type="spellEnd"/>
-    </w:p>
-    <w:p>
-      <w:pPr>
-        <w:pStyle w:val="Block"/>
-      </w:pPr>
-      <w:r>
-        <w:t xml:space="preserve">Die Tests sind gründlich und decken viele verschiedene Fälle und Randbedingungen ab. Die verschiedenen Methoden in den Klassen werden getestet, um sicherzustellen, dass sie unter verschiedenen Bedingungen korrekt funktionieren. Beispielsweise wird in der </w:t>
-      </w:r>
-      <w:proofErr w:type="spellStart"/>
-      <w:r>
-        <w:t>TestDefaultProductValidator</w:t>
-      </w:r>
-      <w:proofErr w:type="spellEnd"/>
-      <w:r>
-        <w:t xml:space="preserve">-Klasse die </w:t>
-      </w:r>
-      <w:proofErr w:type="spellStart"/>
-      <w:r>
-        <w:t>is_valid_name</w:t>
-      </w:r>
-      <w:proofErr w:type="spellEnd"/>
-      <w:r>
-        <w:t>-Methode mit verschiedenen Eingabeparametern getestet, um sicherzustellen, dass sie in allen Situationen korrekt arbeitet.</w:t>
-      </w:r>
-    </w:p>
-    <w:p>
-      <w:pPr>
-        <w:pStyle w:val="Blockberschrift"/>
-      </w:pPr>
-      <w:proofErr w:type="spellStart"/>
-      <w:r>
-        <w:t>Repeatable</w:t>
-      </w:r>
-      <w:proofErr w:type="spellEnd"/>
-    </w:p>
-    <w:p>
-      <w:pPr>
-        <w:pStyle w:val="Block"/>
-      </w:pPr>
-      <w:r>
-        <w:t xml:space="preserve">Alle Tests können jederzeit wiederholt werden und liefern konsistente Ergebnisse. Das Einrichten und </w:t>
-      </w:r>
-      <w:r>
-        <w:t>Aufräumen</w:t>
-      </w:r>
-      <w:r>
-        <w:t xml:space="preserve"> von Tests wird durch die </w:t>
-      </w:r>
-      <w:proofErr w:type="spellStart"/>
-      <w:r>
-        <w:t>setUp</w:t>
-      </w:r>
-      <w:proofErr w:type="spellEnd"/>
-      <w:r>
-        <w:t xml:space="preserve">- und </w:t>
-      </w:r>
-      <w:proofErr w:type="spellStart"/>
-      <w:r>
-        <w:t>tearDown</w:t>
-      </w:r>
-      <w:proofErr w:type="spellEnd"/>
-      <w:r>
-        <w:t>-Methoden erreicht, die sicherstellen, dass jeder Test unter den gleichen Bedingungen läuft. Außerdem verwenden die Tests "Mocks", um Abhängigkeiten zu isolieren, was dazu beiträgt, dass sie unter den gleichen Bedingungen wiederholbar sind.</w:t>
-      </w:r>
-    </w:p>
-    <w:p>
-      <w:pPr>
-        <w:pStyle w:val="Block"/>
-      </w:pPr>
-    </w:p>
-    <w:p>
-      <w:pPr>
-        <w:pStyle w:val="Block"/>
-      </w:pPr>
-    </w:p>
-    <w:p>
-      <w:pPr>
-        <w:pStyle w:val="Block"/>
-      </w:pPr>
-    </w:p>
-    <w:p>
-      <w:pPr>
-        <w:pStyle w:val="Block"/>
-      </w:pPr>
-    </w:p>
-    <w:p>
-      <w:pPr>
-        <w:pStyle w:val="Blockberschrift"/>
-      </w:pPr>
-      <w:r>
-        <w:lastRenderedPageBreak/>
-        <w:t>Independent</w:t>
-      </w:r>
-    </w:p>
-    <w:p>
-      <w:pPr>
-        <w:pStyle w:val="Block"/>
-      </w:pPr>
-      <w:r>
-        <w:t xml:space="preserve">Die Tests sind unabhängig voneinander gestaltet. Jeder Test kann unabhängig von den anderen ausgeführt werden, und die Reihenfolge der Testausführung hat keinen Einfluss auf das Ergebnis. Dies wird durch die Verwendung von "Mocks" erreicht, die es ermöglichen, Abhängigkeiten zu isolieren und zu steuern. Darüber hinaus sorgen die </w:t>
-      </w:r>
-      <w:proofErr w:type="spellStart"/>
-      <w:r>
-        <w:t>setUp</w:t>
-      </w:r>
-      <w:proofErr w:type="spellEnd"/>
-      <w:r>
-        <w:t xml:space="preserve">- und </w:t>
-      </w:r>
-      <w:proofErr w:type="spellStart"/>
-      <w:r>
-        <w:t>tearDown</w:t>
-      </w:r>
-      <w:proofErr w:type="spellEnd"/>
-      <w:r>
-        <w:t>-Methoden dafür, dass der Zustand vor und nach jedem Test zurückgesetzt wird, um die Unabhängigkeit zu gewährleisten.</w:t>
-      </w:r>
-    </w:p>
-    <w:p>
-      <w:pPr>
-        <w:pStyle w:val="Blockberschrift"/>
-      </w:pPr>
-      <w:r>
-        <w:t>Professional</w:t>
-      </w:r>
-    </w:p>
-    <w:p>
-      <w:pPr>
-        <w:pStyle w:val="Block"/>
-      </w:pPr>
-      <w:r>
-        <w:t xml:space="preserve">Die Tests sind professionell geschrieben. Sie sind klar und leicht zu verstehen. Jeder Test ist auf eine bestimmte Funktion oder Methode ausgerichtet, was dazu beiträgt, dass der Code übersichtlich und gut organisiert ist. Darüber hinaus sind die Tests </w:t>
-      </w:r>
-      <w:r>
-        <w:t>an einigen Stellen</w:t>
-      </w:r>
-      <w:r>
-        <w:t xml:space="preserve"> kommentiert, was dazu beiträgt, dass sie leicht verständlich sind und andere Entwickler sie leichter verstehen und nutzen können.</w:t>
-      </w:r>
-    </w:p>
-    <w:p>
-      <w:pPr>
-        <w:pStyle w:val="Block"/>
-      </w:pPr>
-    </w:p>
-    <w:p>
-      <w:pPr>
-        <w:pStyle w:val="berschrift2"/>
-      </w:pPr>
-      <w:r>
-        <w:t>Code Coverage</w:t>
-      </w:r>
-    </w:p>
-    <w:p>
-      <w:pPr>
-        <w:pStyle w:val="Block"/>
-      </w:pPr>
-      <w:r>
-        <w:t xml:space="preserve">Mit dem Tool </w:t>
-      </w:r>
-      <w:proofErr w:type="spellStart"/>
-      <w:r>
-        <w:rPr>
-          <w:i/>
-          <w:iCs/>
-        </w:rPr>
-        <w:t>coverage</w:t>
-      </w:r>
-      <w:proofErr w:type="spellEnd"/>
-      <w:r>
-        <w:t xml:space="preserve"> für Python wurde die Testabdeckung der Anwendung überprüft. Das Resultat ist in nachfolgender Grafik zu sehen.</w:t>
-      </w:r>
-    </w:p>
-    <w:p>
-      <w:pPr>
-        <w:pStyle w:val="Block"/>
-        <w:rPr>
-          <w:noProof/>
-        </w:rPr>
-      </w:pPr>
-      <w:r>
-        <w:rPr>
-          <w:noProof/>
-        </w:rPr>
-        <w:pict w14:anchorId="260BC64D">
-          <v:shape id="_x0000_i1033" type="#_x0000_t75" style="width:453.4pt;height:271.5pt;visibility:visible;mso-wrap-style:square">
+        <w:t>Singleton</w:t>
+      </w:r>
+    </w:p>
+    <w:p>
+      <w:pPr>
+        <w:pStyle w:val="Block"/>
+      </w:pPr>
+      <w:r>
+        <w:t xml:space="preserve">Das Singleton-Muster wird </w:t>
+      </w:r>
+      <w:r>
+        <w:t xml:space="preserve">für </w:t>
+      </w:r>
+      <w:r>
+        <w:t>d</w:t>
+      </w:r>
+      <w:r>
+        <w:t>ie Datenbank</w:t>
+      </w:r>
+      <w:r>
+        <w:t xml:space="preserve"> verwendet, um sicherzustellen, </w:t>
+      </w:r>
+      <w:r>
+        <w:t>dass nur</w:t>
+      </w:r>
+      <w:r>
+        <w:t xml:space="preserve"> </w:t>
+      </w:r>
+      <w:r>
+        <w:t>eine Instanz</w:t>
+      </w:r>
+      <w:r>
+        <w:t xml:space="preserve"> der Datenbankklasse vorhanden ist. Dadurch wird sichergestellt, dass nur eine Verbindung zur Datenbank </w:t>
+      </w:r>
+      <w:r>
+        <w:t>besteht</w:t>
+      </w:r>
+      <w:r>
+        <w:t xml:space="preserve"> und verschiedene Teile </w:t>
+      </w:r>
+      <w:r>
+        <w:t>des</w:t>
+      </w:r>
+      <w:r>
+        <w:t xml:space="preserve"> Programms auf dieselbe Datenbankverbindung zugreifen. </w:t>
+      </w:r>
+    </w:p>
+    <w:p>
+      <w:pPr>
+        <w:pStyle w:val="Block"/>
+      </w:pPr>
+      <w:r>
+        <w:t>Dies hat mehrere Vorteile. Erstens werden Ressourcen effizient genutzt, da nur eine Verbindung geöffnet wird und die Ressourcennutzung optimiert wird. Zweitens werden alle Abfragen an die Datenbank über dieselbe Instanz durchgeführt, wodurch Konsistenz und Datenkonsistenz sichergestellt werden. Drittens vereinfacht es die Kommunikation zwischen verschiedenen Teilen des Programms, nicht mehrere Verbindungsobjekte verwalte</w:t>
+      </w:r>
+      <w:r>
+        <w:t>t werden</w:t>
+      </w:r>
+      <w:r>
+        <w:t xml:space="preserve"> oder Informationen zwischen verschiedenen Instanzen synchronisier</w:t>
+      </w:r>
+      <w:r>
+        <w:t>t werden</w:t>
+      </w:r>
+      <w:r>
+        <w:t xml:space="preserve"> müssen. </w:t>
+      </w:r>
+    </w:p>
+    <w:p>
+      <w:pPr>
+        <w:pStyle w:val="Block"/>
+      </w:pPr>
+      <w:r>
+        <w:t>Das Singleton-Muster</w:t>
+      </w:r>
+      <w:r>
+        <w:t xml:space="preserve"> für </w:t>
+      </w:r>
+      <w:r>
+        <w:t>Datenbank wird durch die Verwendung der Klassenvariablen _</w:t>
+      </w:r>
+      <w:proofErr w:type="spellStart"/>
+      <w:r>
+        <w:t>instance</w:t>
+      </w:r>
+      <w:proofErr w:type="spellEnd"/>
+      <w:r>
+        <w:t xml:space="preserve"> und der Methode __</w:t>
+      </w:r>
+      <w:proofErr w:type="spellStart"/>
+      <w:r>
+        <w:t>new</w:t>
+      </w:r>
+      <w:proofErr w:type="spellEnd"/>
+      <w:r>
+        <w:t>__ erreicht. Die Methode __</w:t>
+      </w:r>
+      <w:proofErr w:type="spellStart"/>
+      <w:r>
+        <w:t>new</w:t>
+      </w:r>
+      <w:proofErr w:type="spellEnd"/>
+      <w:r>
+        <w:t xml:space="preserve">__ prüft, ob bereits eine Instanz von Database vorhanden ist. Andernfalls wird eine neue Instanz erstellt und in </w:t>
+      </w:r>
+      <w:proofErr w:type="spellStart"/>
+      <w:proofErr w:type="gramStart"/>
+      <w:r>
+        <w:t>cls</w:t>
+      </w:r>
+      <w:proofErr w:type="spellEnd"/>
+      <w:r>
+        <w:t>._</w:t>
+      </w:r>
+      <w:proofErr w:type="spellStart"/>
+      <w:proofErr w:type="gramEnd"/>
+      <w:r>
+        <w:t>instance</w:t>
+      </w:r>
+      <w:proofErr w:type="spellEnd"/>
+      <w:r>
+        <w:t xml:space="preserve"> gespeichert. Nachfolgende Aufrufe der Methode __</w:t>
+      </w:r>
+      <w:proofErr w:type="spellStart"/>
+      <w:r>
+        <w:t>new</w:t>
+      </w:r>
+      <w:proofErr w:type="spellEnd"/>
+      <w:r>
+        <w:t xml:space="preserve">__ geben </w:t>
+      </w:r>
+      <w:r>
+        <w:t>die vorhandene</w:t>
+      </w:r>
+      <w:r>
+        <w:t xml:space="preserve"> Instanz zurück.</w:t>
+      </w:r>
+    </w:p>
+    <w:p>
+      <w:pPr>
+        <w:pStyle w:val="Block"/>
+      </w:pPr>
+      <w:r>
+        <w:pict w14:anchorId="69BC0878">
+          <v:shape id="_x0000_i1032" type="#_x0000_t75" style="width:495.75pt;height:303pt">
             <v:imagedata r:id="rId20" o:title=""/>
           </v:shape>
         </w:pict>
@@ -4438,167 +4192,307 @@
     </w:p>
     <w:p>
       <w:pPr>
-        <w:pStyle w:val="Block"/>
-      </w:pPr>
-    </w:p>
-    <w:p>
-      <w:pPr>
         <w:pStyle w:val="berschrift2"/>
       </w:pPr>
       <w:r>
-        <w:lastRenderedPageBreak/>
-        <w:t>Mocks</w:t>
-      </w:r>
-    </w:p>
-    <w:p>
-      <w:pPr>
-        <w:pStyle w:val="Block"/>
-      </w:pPr>
-      <w:r>
-        <w:t>Mock-Objekte werden verwendet, um bestimmte Aspekte einer Klasse oder eines Objekts zu simulieren</w:t>
-      </w:r>
-      <w:r>
-        <w:t xml:space="preserve">, ohne die konkrete Klasse zu instanziieren. In den Unit-Tests werden an mehreren Stellen Mock-Objekte eingesetzt. Zum Beispiel in der Klasse </w:t>
-      </w:r>
-      <w:proofErr w:type="spellStart"/>
-      <w:r>
-        <w:rPr>
-          <w:i/>
-          <w:iCs/>
-        </w:rPr>
-        <w:t>TestSalesCalculator</w:t>
-      </w:r>
-      <w:proofErr w:type="spellEnd"/>
-      <w:r>
-        <w:t>:</w:t>
-      </w:r>
-    </w:p>
-    <w:p>
-      <w:pPr>
-        <w:pStyle w:val="Block"/>
-      </w:pPr>
-      <w:r>
-        <w:t xml:space="preserve">Im Testfall </w:t>
-      </w:r>
-      <w:proofErr w:type="spellStart"/>
-      <w:r>
-        <w:rPr>
-          <w:i/>
-          <w:iCs/>
-        </w:rPr>
-        <w:t>test_get_total_</w:t>
-      </w:r>
-      <w:r>
-        <w:t>sales</w:t>
-      </w:r>
-      <w:proofErr w:type="spellEnd"/>
-      <w:r>
-        <w:t xml:space="preserve"> werden Mock-Objekte verwendet, um Transaktionen zu simulieren.</w:t>
-      </w:r>
-      <w:r>
-        <w:t xml:space="preserve"> Den Mock-Objekten werden jeweils das Attribut </w:t>
-      </w:r>
-      <w:proofErr w:type="spellStart"/>
-      <w:r>
-        <w:rPr>
-          <w:i/>
-          <w:iCs/>
-        </w:rPr>
-        <w:t>amount_paid</w:t>
-      </w:r>
-      <w:proofErr w:type="spellEnd"/>
-      <w:r>
-        <w:t xml:space="preserve"> hinzugefügt. </w:t>
-      </w:r>
-      <w:r>
-        <w:t xml:space="preserve">Die Zeile </w:t>
-      </w:r>
-      <w:proofErr w:type="spellStart"/>
-      <w:r>
-        <w:rPr>
-          <w:i/>
-          <w:iCs/>
-        </w:rPr>
-        <w:t>transactions</w:t>
-      </w:r>
-      <w:proofErr w:type="spellEnd"/>
-      <w:r>
-        <w:rPr>
-          <w:i/>
-          <w:iCs/>
-        </w:rPr>
-        <w:t xml:space="preserve"> = [Mock(</w:t>
-      </w:r>
-      <w:proofErr w:type="spellStart"/>
-      <w:r>
-        <w:rPr>
-          <w:i/>
-          <w:iCs/>
-        </w:rPr>
-        <w:t>amount_paid</w:t>
-      </w:r>
-      <w:proofErr w:type="spellEnd"/>
-      <w:r>
-        <w:rPr>
-          <w:i/>
-          <w:iCs/>
-        </w:rPr>
-        <w:t>=5), Mock(</w:t>
-      </w:r>
-      <w:proofErr w:type="spellStart"/>
-      <w:r>
-        <w:rPr>
-          <w:i/>
-          <w:iCs/>
-        </w:rPr>
-        <w:t>amount_paid</w:t>
-      </w:r>
-      <w:proofErr w:type="spellEnd"/>
-      <w:r>
-        <w:rPr>
-          <w:i/>
-          <w:iCs/>
-        </w:rPr>
-        <w:t>=10)]</w:t>
-      </w:r>
-      <w:r>
-        <w:t xml:space="preserve"> erstellt eine Liste von zwei simulierten Transaktionen: eine, bei der 5 Einheiten bezahlt wurden, und eine, bei der 10 Einheiten bezahlt wurden.</w:t>
+        <w:t>Beobachter</w:t>
+      </w:r>
+    </w:p>
+    <w:p>
+      <w:pPr>
+        <w:pStyle w:val="Block"/>
+      </w:pPr>
+      <w:r>
+        <w:t>I</w:t>
+      </w:r>
+      <w:r>
+        <w:t>n</w:t>
       </w:r>
       <w:r>
         <w:t xml:space="preserve"> </w:t>
       </w:r>
       <w:r>
-        <w:t xml:space="preserve">Dann </w:t>
-      </w:r>
-      <w:r>
-        <w:t>wird getestet</w:t>
-      </w:r>
-      <w:r>
-        <w:t xml:space="preserve">, ob die Methode </w:t>
-      </w:r>
-      <w:proofErr w:type="spellStart"/>
-      <w:r>
-        <w:rPr>
-          <w:i/>
-          <w:iCs/>
-        </w:rPr>
-        <w:t>get_total_sales</w:t>
-      </w:r>
-      <w:proofErr w:type="spellEnd"/>
-      <w:r>
-        <w:t xml:space="preserve"> korrekt funktioniert, indem überprüft wird, ob sie den korrekten Gesamtbetrag der Transaktionen zurückgibt.</w:t>
-      </w:r>
-    </w:p>
-    <w:p>
-      <w:pPr>
-        <w:pStyle w:val="Block"/>
-      </w:pPr>
-      <w:r>
-        <w:rPr>
-          <w:noProof/>
-        </w:rPr>
-        <w:pict w14:anchorId="5DDA57FD">
-          <v:shape id="Grafik 1" o:spid="_x0000_i1032" type="#_x0000_t75" style="width:427.15pt;height:55.5pt;visibility:visible;mso-wrap-style:square">
+        <w:t>der Anwendung wurde auch</w:t>
+      </w:r>
+      <w:r>
+        <w:t xml:space="preserve"> das Beobachter-Entwurfsmuster verwendet, um die Interaktion zwischen der GUI (Beobachter) und der Anwendungslogik (beobachtete Objekte) zu organisieren. Das Observer-Muster ist ein Software-Design-Konstrukt, bei dem ein oder mehrere Observer-Objekte den Zustand eines Subjekts überwachen und automatisch benachrichtigt werden, wenn sich dieser Zustand ändert. </w:t>
+      </w:r>
+    </w:p>
+    <w:p>
+      <w:pPr>
+        <w:pStyle w:val="Block"/>
+      </w:pPr>
+      <w:r>
+        <w:t xml:space="preserve"> I</w:t>
+      </w:r>
+      <w:r>
+        <w:t>n der Anwendung</w:t>
+      </w:r>
+      <w:r>
+        <w:t xml:space="preserve"> verfügt die Klasse „</w:t>
+      </w:r>
+      <w:proofErr w:type="spellStart"/>
+      <w:r>
+        <w:t>VendingMachineController</w:t>
+      </w:r>
+      <w:proofErr w:type="spellEnd"/>
+      <w:r>
+        <w:t>“ über eine Liste von Beobachtern. Benachrichtigungen werden an diese Beobachter gesendet, wenn bestimmte Aktionen ausgeführt werden, z. B. die Auswahl eines Produkts („</w:t>
+      </w:r>
+      <w:proofErr w:type="spellStart"/>
+      <w:r>
+        <w:t>select_product</w:t>
+      </w:r>
+      <w:proofErr w:type="spellEnd"/>
+      <w:r>
+        <w:t>“) oder der Kauf eines Produkts („</w:t>
+      </w:r>
+      <w:proofErr w:type="spellStart"/>
+      <w:r>
+        <w:t>buy_product</w:t>
+      </w:r>
+      <w:proofErr w:type="spellEnd"/>
+      <w:r>
+        <w:t xml:space="preserve">“). </w:t>
+      </w:r>
+    </w:p>
+    <w:p>
+      <w:pPr>
+        <w:pStyle w:val="Block"/>
+      </w:pPr>
+      <w:r>
+        <w:t xml:space="preserve"> „</w:t>
+      </w:r>
+      <w:proofErr w:type="spellStart"/>
+      <w:r>
+        <w:t>UIUpdater</w:t>
+      </w:r>
+      <w:proofErr w:type="spellEnd"/>
+      <w:r>
+        <w:t>“ ist ein Beobachter in</w:t>
+      </w:r>
+      <w:r>
+        <w:t xml:space="preserve"> der </w:t>
+      </w:r>
+      <w:proofErr w:type="spellStart"/>
+      <w:r>
+        <w:t>Anwendung</w:t>
+      </w:r>
+      <w:r>
+        <w:t>.Benachrichtigungen</w:t>
+      </w:r>
+      <w:proofErr w:type="spellEnd"/>
+      <w:r>
+        <w:t xml:space="preserve"> vom „</w:t>
+      </w:r>
+      <w:proofErr w:type="spellStart"/>
+      <w:r>
+        <w:t>VendingMachineController</w:t>
+      </w:r>
+      <w:proofErr w:type="spellEnd"/>
+      <w:r>
+        <w:t xml:space="preserve">“ </w:t>
+      </w:r>
+      <w:r>
+        <w:t xml:space="preserve">werden erhalten </w:t>
+      </w:r>
+      <w:r>
+        <w:t xml:space="preserve">und </w:t>
+      </w:r>
+      <w:r>
+        <w:t xml:space="preserve">die Benutzeroberfläche </w:t>
+      </w:r>
+      <w:r>
+        <w:t xml:space="preserve">wird dementsprechend </w:t>
+      </w:r>
+      <w:r>
+        <w:t>aktualisier</w:t>
+      </w:r>
+      <w:r>
+        <w:t>t</w:t>
+      </w:r>
+      <w:r>
+        <w:t>. Wenn beispielsweise „</w:t>
+      </w:r>
+      <w:proofErr w:type="spellStart"/>
+      <w:r>
+        <w:t>VendingMachineController</w:t>
+      </w:r>
+      <w:proofErr w:type="spellEnd"/>
+      <w:r>
+        <w:t>“ eine Benachrichtigung vom Typ „</w:t>
+      </w:r>
+      <w:proofErr w:type="spellStart"/>
+      <w:r>
+        <w:t>status_label</w:t>
+      </w:r>
+      <w:proofErr w:type="spellEnd"/>
+      <w:r>
+        <w:t>“ sendet, ruft „</w:t>
+      </w:r>
+      <w:proofErr w:type="spellStart"/>
+      <w:r>
+        <w:t>UIUpdater</w:t>
+      </w:r>
+      <w:proofErr w:type="spellEnd"/>
+      <w:r>
+        <w:t>“ die Methode „</w:t>
+      </w:r>
+      <w:proofErr w:type="spellStart"/>
+      <w:r>
+        <w:t>update_status_label</w:t>
+      </w:r>
+      <w:proofErr w:type="spellEnd"/>
+      <w:r>
+        <w:t xml:space="preserve">“ auf, um das entsprechende </w:t>
+      </w:r>
+      <w:r>
+        <w:t>Label</w:t>
+      </w:r>
+      <w:r>
+        <w:t xml:space="preserve"> in der Benutzeroberfläche zu aktualisieren. </w:t>
+      </w:r>
+    </w:p>
+    <w:p>
+      <w:pPr>
+        <w:pStyle w:val="Block"/>
+      </w:pPr>
+      <w:r>
+        <w:t xml:space="preserve">Dieses Muster trägt dazu bei, eine saubere Trennung zwischen Anwendungslogik </w:t>
+      </w:r>
+      <w:proofErr w:type="gramStart"/>
+      <w:r>
+        <w:t>und  Benutzeroberfläche</w:t>
+      </w:r>
+      <w:proofErr w:type="gramEnd"/>
+      <w:r>
+        <w:t xml:space="preserve"> zu schaffen. Dies erleichtert das Testen und Warten </w:t>
+      </w:r>
+      <w:r>
+        <w:t>des</w:t>
+      </w:r>
+      <w:r>
+        <w:t xml:space="preserve"> Codes, da </w:t>
+      </w:r>
+      <w:r>
+        <w:t xml:space="preserve">die </w:t>
+      </w:r>
+      <w:r>
+        <w:t xml:space="preserve">Anwendungslogik unabhängig von einer bestimmten Benutzeroberfläche </w:t>
+      </w:r>
+      <w:r>
+        <w:t>getestet werden kann</w:t>
+      </w:r>
+      <w:r>
+        <w:t xml:space="preserve"> und umgekehrt. </w:t>
+      </w:r>
+    </w:p>
+    <w:p>
+      <w:pPr>
+        <w:pStyle w:val="Block"/>
+      </w:pPr>
+      <w:r>
+        <w:t xml:space="preserve">Es trägt auch dazu bei, </w:t>
+      </w:r>
+      <w:r>
+        <w:t>den</w:t>
+      </w:r>
+      <w:r>
+        <w:t xml:space="preserve"> Code flexibler und erweiterbarer zu machen. Wenn beispielsweise eine neue Art von Benachrichtigung hinzufüg</w:t>
+      </w:r>
+      <w:r>
+        <w:t>t</w:t>
+      </w:r>
+      <w:r>
+        <w:t xml:space="preserve"> </w:t>
+      </w:r>
+      <w:r>
+        <w:t>werden soll</w:t>
+      </w:r>
+      <w:r>
+        <w:t>,</w:t>
+      </w:r>
+      <w:r>
+        <w:t xml:space="preserve"> wird </w:t>
+      </w:r>
+      <w:r>
+        <w:t>einfach eine neue Methode zu „Observer“ hinzu</w:t>
+      </w:r>
+      <w:r>
+        <w:t>gefügt</w:t>
+      </w:r>
+      <w:r>
+        <w:t xml:space="preserve"> und </w:t>
+      </w:r>
+      <w:r>
+        <w:t xml:space="preserve">die entsprechende Methode </w:t>
+      </w:r>
+      <w:r>
+        <w:t>„</w:t>
+      </w:r>
+      <w:proofErr w:type="spellStart"/>
+      <w:r>
+        <w:t>notify_observers</w:t>
+      </w:r>
+      <w:proofErr w:type="spellEnd"/>
+      <w:r>
+        <w:t xml:space="preserve">“ </w:t>
+      </w:r>
+      <w:r>
+        <w:t xml:space="preserve">wird </w:t>
+      </w:r>
+      <w:r>
+        <w:t>auf</w:t>
+      </w:r>
+      <w:r>
+        <w:t>gerufen</w:t>
+      </w:r>
+      <w:r>
+        <w:t>.</w:t>
+      </w:r>
+    </w:p>
+    <w:p>
+      <w:pPr>
+        <w:pStyle w:val="Block"/>
+      </w:pPr>
+      <w:r>
+        <w:t xml:space="preserve">Darüber hinaus können </w:t>
+      </w:r>
+      <w:r>
+        <w:t>ist es möglich</w:t>
+      </w:r>
+      <w:r>
+        <w:t xml:space="preserve"> mit dem Beobachtermuster auch mehrere Benutzeroberflächen oder andere Beobachter gleichzeitig </w:t>
+      </w:r>
+      <w:r>
+        <w:t xml:space="preserve">zu </w:t>
+      </w:r>
+      <w:r>
+        <w:t>unterstützen, da das Subjekt eine Liste von Beobachtern verwaltet und alle Beobachter gleichzeitig benachrichtigt, wenn sich ihr Zustand ändert.</w:t>
+      </w:r>
+    </w:p>
+    <w:p>
+      <w:pPr>
+        <w:pStyle w:val="Block"/>
+      </w:pPr>
+    </w:p>
+    <w:p>
+      <w:pPr>
+        <w:pStyle w:val="Block"/>
+      </w:pPr>
+    </w:p>
+    <w:p>
+      <w:pPr>
+        <w:pStyle w:val="Block"/>
+      </w:pPr>
+    </w:p>
+    <w:p>
+      <w:pPr>
+        <w:pStyle w:val="Block"/>
+      </w:pPr>
+      <w:r>
+        <w:pict w14:anchorId="364AE80D">
+          <v:shape id="_x0000_i1033" type="#_x0000_t75" style="width:482.45pt;height:224.3pt">
             <v:imagedata r:id="rId21" o:title=""/>
           </v:shape>
         </w:pict>
@@ -4611,9 +4505,548 @@
     </w:p>
     <w:p>
       <w:pPr>
+        <w:pStyle w:val="Block"/>
+      </w:pPr>
+    </w:p>
+    <w:p>
+      <w:pPr>
+        <w:pStyle w:val="Block"/>
+      </w:pPr>
+    </w:p>
+    <w:p>
+      <w:pPr>
+        <w:pStyle w:val="Block"/>
+      </w:pPr>
+    </w:p>
+    <w:p>
+      <w:pPr>
+        <w:pStyle w:val="Block"/>
+      </w:pPr>
+    </w:p>
+    <w:p>
+      <w:pPr>
+        <w:pStyle w:val="Block"/>
+      </w:pPr>
+    </w:p>
+    <w:p>
+      <w:pPr>
+        <w:pStyle w:val="Block"/>
+      </w:pPr>
+    </w:p>
+    <w:p>
+      <w:pPr>
+        <w:pStyle w:val="Block"/>
+      </w:pPr>
+    </w:p>
+    <w:p>
+      <w:pPr>
+        <w:pStyle w:val="Block"/>
+      </w:pPr>
+    </w:p>
+    <w:p>
+      <w:pPr>
+        <w:pStyle w:val="Block"/>
+      </w:pPr>
+    </w:p>
+    <w:p>
+      <w:pPr>
+        <w:pStyle w:val="Block"/>
+      </w:pPr>
+    </w:p>
+    <w:p>
+      <w:pPr>
+        <w:pStyle w:val="Block"/>
+      </w:pPr>
+    </w:p>
+    <w:p>
+      <w:pPr>
+        <w:pStyle w:val="Block"/>
+      </w:pPr>
+    </w:p>
+    <w:p>
+      <w:pPr>
+        <w:pStyle w:val="Block"/>
+      </w:pPr>
+    </w:p>
+    <w:p>
+      <w:pPr>
+        <w:pStyle w:val="Block"/>
+      </w:pPr>
+    </w:p>
+    <w:p>
+      <w:pPr>
+        <w:pStyle w:val="Block"/>
+      </w:pPr>
+    </w:p>
+    <w:p>
+      <w:pPr>
+        <w:pStyle w:val="Block"/>
+      </w:pPr>
+    </w:p>
+    <w:p>
+      <w:pPr>
+        <w:pStyle w:val="Block"/>
+      </w:pPr>
+    </w:p>
+    <w:p>
+      <w:pPr>
         <w:pStyle w:val="berschrift1"/>
         <w:spacing w:line="360" w:lineRule="auto"/>
       </w:pPr>
+      <w:bookmarkStart w:id="20" w:name="_Toc134296877"/>
+      <w:r>
+        <w:t>Unit Tests</w:t>
+      </w:r>
+      <w:bookmarkEnd w:id="20"/>
+    </w:p>
+    <w:p>
+      <w:pPr>
+        <w:pStyle w:val="Block"/>
+      </w:pPr>
+      <w:r>
+        <w:t>In der Anwendung wurden die Funktionalitäten der Businesslogik</w:t>
+      </w:r>
+      <w:r>
+        <w:t xml:space="preserve"> bzw. alle Klassen von Layer 2</w:t>
+      </w:r>
+      <w:r>
+        <w:t xml:space="preserve"> durch Unit Test sichergestellt. Insgesamt wurden hierfür </w:t>
+      </w:r>
+      <w:r>
+        <w:t>20</w:t>
+      </w:r>
+      <w:r>
+        <w:t xml:space="preserve"> Tests erstellt.</w:t>
+      </w:r>
+    </w:p>
+    <w:p>
+      <w:pPr>
+        <w:pStyle w:val="berschrift2"/>
+      </w:pPr>
+      <w:r>
+        <w:t>ATRIP</w:t>
+      </w:r>
+    </w:p>
+    <w:p>
+      <w:pPr>
+        <w:pStyle w:val="Block"/>
+      </w:pPr>
+      <w:r>
+        <w:t>Die Unit Tests befolgen die ATRIP-Regeln (</w:t>
+      </w:r>
+      <w:proofErr w:type="spellStart"/>
+      <w:r>
+        <w:t>Automatic</w:t>
+      </w:r>
+      <w:proofErr w:type="spellEnd"/>
+      <w:r>
+        <w:t xml:space="preserve">, </w:t>
+      </w:r>
+      <w:proofErr w:type="spellStart"/>
+      <w:r>
+        <w:t>Thorough</w:t>
+      </w:r>
+      <w:proofErr w:type="spellEnd"/>
+      <w:r>
+        <w:t xml:space="preserve">, </w:t>
+      </w:r>
+      <w:proofErr w:type="spellStart"/>
+      <w:r>
+        <w:t>Repeatable</w:t>
+      </w:r>
+      <w:proofErr w:type="spellEnd"/>
+      <w:r>
+        <w:t xml:space="preserve">, Independent, Professional), die einen wichtigen Rahmen für effektive Testpraktiken bilden. </w:t>
+      </w:r>
+    </w:p>
+    <w:p>
+      <w:pPr>
+        <w:pStyle w:val="Blockberschrift"/>
+      </w:pPr>
+      <w:proofErr w:type="spellStart"/>
+      <w:r>
+        <w:t>Automatic</w:t>
+      </w:r>
+      <w:proofErr w:type="spellEnd"/>
+    </w:p>
+    <w:p>
+      <w:pPr>
+        <w:pStyle w:val="Block"/>
+      </w:pPr>
+      <w:r>
+        <w:t xml:space="preserve">Die Tests sind so konzipiert, dass sie automatisch ausgeführt und überprüft werden können. Die </w:t>
+      </w:r>
+      <w:proofErr w:type="spellStart"/>
+      <w:r>
+        <w:t>unittest</w:t>
+      </w:r>
+      <w:proofErr w:type="spellEnd"/>
+      <w:r>
+        <w:t xml:space="preserve">-Bibliothek in Python erlaubt das Schreiben von Tests, die automatisch durchgeführt und validiert werden. Die </w:t>
+      </w:r>
+      <w:proofErr w:type="spellStart"/>
+      <w:r>
+        <w:t>assert</w:t>
+      </w:r>
+      <w:proofErr w:type="spellEnd"/>
+      <w:r>
+        <w:t>-Methoden garantieren, dass das erwartete Ergebnis mit dem tatsächlichen Ergebnis übereinstimmt.</w:t>
+      </w:r>
+    </w:p>
+    <w:p>
+      <w:pPr>
+        <w:pStyle w:val="Blockberschrift"/>
+      </w:pPr>
+      <w:proofErr w:type="spellStart"/>
+      <w:r>
+        <w:t>Thorough</w:t>
+      </w:r>
+      <w:proofErr w:type="spellEnd"/>
+    </w:p>
+    <w:p>
+      <w:pPr>
+        <w:pStyle w:val="Block"/>
+      </w:pPr>
+      <w:r>
+        <w:t xml:space="preserve">Die Tests sind gründlich und decken viele verschiedene Fälle und Randbedingungen ab. Die verschiedenen Methoden in den Klassen werden getestet, um sicherzustellen, dass sie unter verschiedenen Bedingungen korrekt funktionieren. Beispielsweise wird in der </w:t>
+      </w:r>
+      <w:proofErr w:type="spellStart"/>
+      <w:r>
+        <w:t>TestDefaultProductValidator</w:t>
+      </w:r>
+      <w:proofErr w:type="spellEnd"/>
+      <w:r>
+        <w:t xml:space="preserve">-Klasse die </w:t>
+      </w:r>
+      <w:proofErr w:type="spellStart"/>
+      <w:r>
+        <w:t>is_valid_name</w:t>
+      </w:r>
+      <w:proofErr w:type="spellEnd"/>
+      <w:r>
+        <w:t>-Methode mit verschiedenen Eingabeparametern getestet, um sicherzustellen, dass sie in allen Situationen korrekt arbeitet.</w:t>
+      </w:r>
+    </w:p>
+    <w:p>
+      <w:pPr>
+        <w:pStyle w:val="Blockberschrift"/>
+      </w:pPr>
+      <w:proofErr w:type="spellStart"/>
+      <w:r>
+        <w:t>Repeatable</w:t>
+      </w:r>
+      <w:proofErr w:type="spellEnd"/>
+    </w:p>
+    <w:p>
+      <w:pPr>
+        <w:pStyle w:val="Block"/>
+      </w:pPr>
+      <w:r>
+        <w:t xml:space="preserve">Alle Tests können jederzeit wiederholt werden und liefern konsistente Ergebnisse. Das Einrichten und Aufräumen von Tests </w:t>
+      </w:r>
+      <w:proofErr w:type="gramStart"/>
+      <w:r>
+        <w:t>wird</w:t>
+      </w:r>
+      <w:proofErr w:type="gramEnd"/>
+      <w:r>
+        <w:t xml:space="preserve"> durch die </w:t>
+      </w:r>
+      <w:proofErr w:type="spellStart"/>
+      <w:r>
+        <w:t>setUp</w:t>
+      </w:r>
+      <w:proofErr w:type="spellEnd"/>
+      <w:r>
+        <w:t xml:space="preserve">- und </w:t>
+      </w:r>
+      <w:proofErr w:type="spellStart"/>
+      <w:r>
+        <w:t>tearDown</w:t>
+      </w:r>
+      <w:proofErr w:type="spellEnd"/>
+      <w:r>
+        <w:t>-Methoden erreicht, die sicherstellen, dass jeder Test unter den gleichen Bedingungen läuft. Außerdem verwenden die Tests "Mocks", um Abhängigkeiten zu isolieren, was dazu beiträgt, dass sie unter den gleichen Bedingungen wiederholbar sind.</w:t>
+      </w:r>
+    </w:p>
+    <w:p>
+      <w:pPr>
+        <w:pStyle w:val="Block"/>
+      </w:pPr>
+    </w:p>
+    <w:p>
+      <w:pPr>
+        <w:pStyle w:val="Block"/>
+      </w:pPr>
+    </w:p>
+    <w:p>
+      <w:pPr>
+        <w:pStyle w:val="Block"/>
+      </w:pPr>
+    </w:p>
+    <w:p>
+      <w:pPr>
+        <w:pStyle w:val="Block"/>
+      </w:pPr>
+    </w:p>
+    <w:p>
+      <w:pPr>
+        <w:pStyle w:val="Blockberschrift"/>
+      </w:pPr>
+      <w:r>
+        <w:t>Independent</w:t>
+      </w:r>
+    </w:p>
+    <w:p>
+      <w:pPr>
+        <w:pStyle w:val="Block"/>
+      </w:pPr>
+      <w:r>
+        <w:t xml:space="preserve">Die Tests sind unabhängig voneinander gestaltet. Jeder Test kann unabhängig von den anderen ausgeführt werden, und die Reihenfolge der Testausführung hat keinen Einfluss auf das Ergebnis. Dies wird durch die Verwendung von "Mocks" erreicht, die es ermöglichen, Abhängigkeiten zu isolieren und zu steuern. Darüber hinaus sorgen die </w:t>
+      </w:r>
+      <w:proofErr w:type="spellStart"/>
+      <w:r>
+        <w:t>setUp</w:t>
+      </w:r>
+      <w:proofErr w:type="spellEnd"/>
+      <w:r>
+        <w:t xml:space="preserve">- und </w:t>
+      </w:r>
+      <w:proofErr w:type="spellStart"/>
+      <w:r>
+        <w:t>tearDown</w:t>
+      </w:r>
+      <w:proofErr w:type="spellEnd"/>
+      <w:r>
+        <w:t>-Methoden dafür, dass der Zustand vor und nach jedem Test zurückgesetzt wird, um die Unabhängigkeit zu gewährleisten.</w:t>
+      </w:r>
+    </w:p>
+    <w:p>
+      <w:pPr>
+        <w:pStyle w:val="Blockberschrift"/>
+      </w:pPr>
+      <w:r>
+        <w:t>Professional</w:t>
+      </w:r>
+    </w:p>
+    <w:p>
+      <w:pPr>
+        <w:pStyle w:val="Block"/>
+      </w:pPr>
+      <w:r>
+        <w:t>Die Tests sind professionell geschrieben. Sie sind klar und leicht zu verstehen. Jeder Test ist auf eine bestimmte Funktion oder Methode ausgerichtet, was dazu beiträgt, dass der Code übersichtlich und gut organisiert ist. Darüber hinaus sind die Tests an einigen Stellen kommentiert, was dazu beiträgt, dass sie leicht verständlich sind und andere Entwickler sie leichter verstehen und nutzen können.</w:t>
+      </w:r>
+    </w:p>
+    <w:p>
+      <w:pPr>
+        <w:pStyle w:val="Block"/>
+      </w:pPr>
+    </w:p>
+    <w:p>
+      <w:pPr>
+        <w:pStyle w:val="berschrift2"/>
+      </w:pPr>
+      <w:r>
+        <w:t>Code Coverage</w:t>
+      </w:r>
+    </w:p>
+    <w:p>
+      <w:pPr>
+        <w:pStyle w:val="Block"/>
+      </w:pPr>
+      <w:r>
+        <w:t xml:space="preserve">Mit dem Tool </w:t>
+      </w:r>
+      <w:proofErr w:type="spellStart"/>
+      <w:r>
+        <w:rPr>
+          <w:i/>
+          <w:iCs/>
+        </w:rPr>
+        <w:t>coverage</w:t>
+      </w:r>
+      <w:proofErr w:type="spellEnd"/>
+      <w:r>
+        <w:t xml:space="preserve"> für Python wurde die Testabdeckung der Anwendung überprüft. Das Resultat ist in nachfolgender Grafik zu sehen.</w:t>
+      </w:r>
+    </w:p>
+    <w:p>
+      <w:pPr>
+        <w:pStyle w:val="Block"/>
+        <w:rPr>
+          <w:noProof/>
+        </w:rPr>
+      </w:pPr>
+      <w:r>
+        <w:rPr>
+          <w:noProof/>
+        </w:rPr>
+        <w:pict w14:anchorId="260BC64D">
+          <v:shape id="_x0000_i1030" type="#_x0000_t75" style="width:453.25pt;height:271.4pt;visibility:visible;mso-wrap-style:square">
+            <v:imagedata r:id="rId22" o:title=""/>
+          </v:shape>
+        </w:pict>
+      </w:r>
+    </w:p>
+    <w:p>
+      <w:pPr>
+        <w:pStyle w:val="Block"/>
+      </w:pPr>
+    </w:p>
+    <w:p>
+      <w:pPr>
+        <w:pStyle w:val="berschrift2"/>
+      </w:pPr>
+      <w:r>
+        <w:t>Mocks</w:t>
+      </w:r>
+    </w:p>
+    <w:p>
+      <w:pPr>
+        <w:pStyle w:val="Block"/>
+      </w:pPr>
+      <w:r>
+        <w:t>Mock-Objekte werden verwendet, um bestimmte Aspekte einer Klasse oder eines Objekts zu simulieren</w:t>
+      </w:r>
+      <w:r>
+        <w:t xml:space="preserve">, ohne die konkrete Klasse zu instanziieren. In den Unit-Tests werden an mehreren Stellen Mock-Objekte eingesetzt. Zum Beispiel in der Klasse </w:t>
+      </w:r>
+      <w:proofErr w:type="spellStart"/>
+      <w:r>
+        <w:rPr>
+          <w:i/>
+          <w:iCs/>
+        </w:rPr>
+        <w:t>TestSalesCalculator</w:t>
+      </w:r>
+      <w:proofErr w:type="spellEnd"/>
+      <w:r>
+        <w:t>:</w:t>
+      </w:r>
+    </w:p>
+    <w:p>
+      <w:pPr>
+        <w:pStyle w:val="Block"/>
+      </w:pPr>
+      <w:r>
+        <w:t xml:space="preserve">Im Testfall </w:t>
+      </w:r>
+      <w:proofErr w:type="spellStart"/>
+      <w:r>
+        <w:rPr>
+          <w:i/>
+          <w:iCs/>
+        </w:rPr>
+        <w:t>test_get_total_</w:t>
+      </w:r>
+      <w:r>
+        <w:t>sales</w:t>
+      </w:r>
+      <w:proofErr w:type="spellEnd"/>
+      <w:r>
+        <w:t xml:space="preserve"> werden Mock-Objekte verwendet, um Transaktionen zu simulieren.</w:t>
+      </w:r>
+      <w:r>
+        <w:t xml:space="preserve"> Den Mock-Objekten werden jeweils das Attribut </w:t>
+      </w:r>
+      <w:proofErr w:type="spellStart"/>
+      <w:r>
+        <w:rPr>
+          <w:i/>
+          <w:iCs/>
+        </w:rPr>
+        <w:t>amount_paid</w:t>
+      </w:r>
+      <w:proofErr w:type="spellEnd"/>
+      <w:r>
+        <w:t xml:space="preserve"> hinzugefügt. Die Zeile </w:t>
+      </w:r>
+      <w:proofErr w:type="spellStart"/>
+      <w:r>
+        <w:rPr>
+          <w:i/>
+          <w:iCs/>
+        </w:rPr>
+        <w:t>transactions</w:t>
+      </w:r>
+      <w:proofErr w:type="spellEnd"/>
+      <w:r>
+        <w:rPr>
+          <w:i/>
+          <w:iCs/>
+        </w:rPr>
+        <w:t xml:space="preserve"> = [Mock(</w:t>
+      </w:r>
+      <w:proofErr w:type="spellStart"/>
+      <w:r>
+        <w:rPr>
+          <w:i/>
+          <w:iCs/>
+        </w:rPr>
+        <w:t>amount_paid</w:t>
+      </w:r>
+      <w:proofErr w:type="spellEnd"/>
+      <w:r>
+        <w:rPr>
+          <w:i/>
+          <w:iCs/>
+        </w:rPr>
+        <w:t>=5), Mock(</w:t>
+      </w:r>
+      <w:proofErr w:type="spellStart"/>
+      <w:r>
+        <w:rPr>
+          <w:i/>
+          <w:iCs/>
+        </w:rPr>
+        <w:t>amount_paid</w:t>
+      </w:r>
+      <w:proofErr w:type="spellEnd"/>
+      <w:r>
+        <w:rPr>
+          <w:i/>
+          <w:iCs/>
+        </w:rPr>
+        <w:t>=10)]</w:t>
+      </w:r>
+      <w:r>
+        <w:t xml:space="preserve"> erstellt eine Liste von zwei simulierten Transaktionen: eine, bei der 5 Einheiten bezahlt wurden, und eine, bei der 10 Einheiten bezahlt wurden. Dann wird getestet, ob die Methode </w:t>
+      </w:r>
+      <w:proofErr w:type="spellStart"/>
+      <w:r>
+        <w:rPr>
+          <w:i/>
+          <w:iCs/>
+        </w:rPr>
+        <w:t>get_total_sales</w:t>
+      </w:r>
+      <w:proofErr w:type="spellEnd"/>
+      <w:r>
+        <w:t xml:space="preserve"> korrekt funktioniert, indem überprüft wird, ob sie den korrekten Gesamtbetrag der Transaktionen zurückgibt.</w:t>
+      </w:r>
+    </w:p>
+    <w:p>
+      <w:pPr>
+        <w:pStyle w:val="Block"/>
+      </w:pPr>
+      <w:r>
+        <w:rPr>
+          <w:noProof/>
+        </w:rPr>
+        <w:pict w14:anchorId="5DDA57FD">
+          <v:shape id="Grafik 1" o:spid="_x0000_i1031" type="#_x0000_t75" style="width:427.15pt;height:55.5pt;visibility:visible;mso-wrap-style:square">
+            <v:imagedata r:id="rId23" o:title=""/>
+          </v:shape>
+        </w:pict>
+      </w:r>
+    </w:p>
+    <w:p>
+      <w:pPr>
+        <w:pStyle w:val="berschrift1"/>
+      </w:pPr>
+      <w:r>
+        <w:br w:type="page"/>
+      </w:r>
       <w:bookmarkStart w:id="21" w:name="_Toc134296878"/>
       <w:proofErr w:type="spellStart"/>
       <w:r>
@@ -4624,12 +5057,764 @@
     </w:p>
     <w:p>
       <w:pPr>
+        <w:pStyle w:val="berschrift2"/>
+      </w:pPr>
+      <w:r>
+        <w:t>Eink</w:t>
+      </w:r>
+      <w:r>
+        <w:t xml:space="preserve">apseln </w:t>
+      </w:r>
+      <w:r>
+        <w:t>der</w:t>
+      </w:r>
+      <w:r>
+        <w:t xml:space="preserve"> Datenbankverbindung in einer Methode</w:t>
+      </w:r>
+    </w:p>
+    <w:p>
+      <w:pPr>
+        <w:pStyle w:val="Block"/>
+      </w:pPr>
+      <w:r>
+        <w:t xml:space="preserve">Vor </w:t>
+      </w:r>
+      <w:proofErr w:type="spellStart"/>
+      <w:r>
+        <w:t>Refactoring</w:t>
+      </w:r>
+      <w:proofErr w:type="spellEnd"/>
+      <w:r>
+        <w:t xml:space="preserve"> </w:t>
+      </w:r>
+      <w:r>
+        <w:t>wird die Verbindung zur Datenbank im globalen Bereich von main.py erstellt. Um den Code sauberer und wiederverwendbarer zu machen, können Sie die Datenbankverbindung in einer separaten Methode kapseln.</w:t>
+      </w:r>
+    </w:p>
+    <w:p>
+      <w:pPr>
+        <w:pStyle w:val="Block"/>
+      </w:pPr>
+      <w:r>
+        <w:pict w14:anchorId="3BE3C05E">
+          <v:shape id="_x0000_i1035" type="#_x0000_t75" style="width:505.55pt;height:106.2pt">
+            <v:imagedata r:id="rId24" o:title=""/>
+          </v:shape>
+        </w:pict>
+      </w:r>
+    </w:p>
+    <w:p>
+      <w:pPr>
+        <w:pStyle w:val="Block"/>
+      </w:pPr>
+      <w:r>
+        <w:t xml:space="preserve">Der Vorteil dieses Ansatzes besteht darin, </w:t>
+      </w:r>
+      <w:proofErr w:type="gramStart"/>
+      <w:r>
+        <w:t>dass  die</w:t>
+      </w:r>
+      <w:proofErr w:type="gramEnd"/>
+      <w:r>
+        <w:t xml:space="preserve"> Details der Datenbankverbindungserstellung abstrahiert werden, was es einfacher macht,  Verbindungsdetails zu einer Datenbank zu ändern oder in Zukunft zu einer anderen Datenbank zu wechseln.</w:t>
+      </w:r>
+    </w:p>
+    <w:p>
+      <w:pPr>
+        <w:pStyle w:val="Block"/>
+        <w:rPr>
+          <w:noProof/>
+        </w:rPr>
+      </w:pPr>
+      <w:r>
+        <w:rPr>
+          <w:noProof/>
+        </w:rPr>
+        <w:pict w14:anchorId="590E5074">
+          <v:shape id="_x0000_i1038" type="#_x0000_t75" style="width:453.35pt;height:93.4pt;visibility:visible;mso-wrap-style:square">
+            <v:imagedata r:id="rId25" o:title=""/>
+          </v:shape>
+        </w:pict>
+      </w:r>
+    </w:p>
+    <w:p>
+      <w:pPr>
+        <w:pStyle w:val="Block"/>
+        <w:rPr>
+          <w:noProof/>
+        </w:rPr>
+      </w:pPr>
+    </w:p>
+    <w:p>
+      <w:pPr>
+        <w:pStyle w:val="Block"/>
+        <w:rPr>
+          <w:noProof/>
+        </w:rPr>
+      </w:pPr>
+    </w:p>
+    <w:p>
+      <w:pPr>
+        <w:pStyle w:val="Block"/>
+        <w:rPr>
+          <w:noProof/>
+        </w:rPr>
+      </w:pPr>
+    </w:p>
+    <w:p>
+      <w:pPr>
+        <w:pStyle w:val="Block"/>
+        <w:rPr>
+          <w:noProof/>
+        </w:rPr>
+      </w:pPr>
+    </w:p>
+    <w:p>
+      <w:pPr>
+        <w:pStyle w:val="Block"/>
+        <w:rPr>
+          <w:noProof/>
+        </w:rPr>
+      </w:pPr>
+    </w:p>
+    <w:p>
+      <w:pPr>
+        <w:pStyle w:val="Block"/>
+        <w:rPr>
+          <w:noProof/>
+        </w:rPr>
+      </w:pPr>
+    </w:p>
+    <w:p>
+      <w:pPr>
+        <w:pStyle w:val="Block"/>
+        <w:rPr>
+          <w:noProof/>
+        </w:rPr>
+      </w:pPr>
+    </w:p>
+    <w:p>
+      <w:pPr>
+        <w:pStyle w:val="Block"/>
+        <w:rPr>
+          <w:noProof/>
+        </w:rPr>
+      </w:pPr>
+    </w:p>
+    <w:p>
+      <w:pPr>
+        <w:pStyle w:val="Block"/>
+        <w:rPr>
+          <w:noProof/>
+        </w:rPr>
+      </w:pPr>
+    </w:p>
+    <w:p>
+      <w:pPr>
+        <w:pStyle w:val="berschrift2"/>
+        <w:rPr>
+          <w:noProof/>
+        </w:rPr>
+      </w:pPr>
+      <w:r>
+        <w:rPr>
+          <w:noProof/>
+        </w:rPr>
+        <w:t xml:space="preserve">Verwenden </w:t>
+      </w:r>
+      <w:r>
+        <w:rPr>
+          <w:noProof/>
+        </w:rPr>
+        <w:t>des</w:t>
+      </w:r>
+      <w:r>
+        <w:rPr>
+          <w:noProof/>
+        </w:rPr>
+        <w:t xml:space="preserve"> Factory-Muster</w:t>
+      </w:r>
+      <w:r>
+        <w:rPr>
+          <w:noProof/>
+        </w:rPr>
+        <w:t>s</w:t>
+      </w:r>
+      <w:r>
+        <w:rPr>
+          <w:noProof/>
+        </w:rPr>
+        <w:t xml:space="preserve"> für die Erstellung von Controllern:</w:t>
+      </w:r>
+    </w:p>
+    <w:p>
+      <w:pPr>
+        <w:pStyle w:val="Block"/>
+      </w:pPr>
+    </w:p>
+    <w:p>
+      <w:pPr>
+        <w:pStyle w:val="Block"/>
+      </w:pPr>
+      <w:r>
+        <w:t xml:space="preserve">Viele Controller-Objekte werden in main.py erstellt. </w:t>
+      </w:r>
+    </w:p>
+    <w:p>
+      <w:pPr>
+        <w:pStyle w:val="Block"/>
+      </w:pPr>
+      <w:r>
+        <w:pict w14:anchorId="23348367">
+          <v:shape id="_x0000_i1039" type="#_x0000_t75" style="width:473pt;height:236.9pt">
+            <v:imagedata r:id="rId26" o:title=""/>
+          </v:shape>
+        </w:pict>
+      </w:r>
+    </w:p>
+    <w:p>
+      <w:pPr>
+        <w:pStyle w:val="Block"/>
+      </w:pPr>
+      <w:r>
+        <w:t xml:space="preserve">Dies kann in eine Factory-Funktion oder -Klasse umgestaltet werden, die diese Objekte erstellt. Dadurch wird main.py bereinigt und die Erstellung dieser Objekte wird einfacher. </w:t>
+      </w:r>
+    </w:p>
+    <w:p>
+      <w:pPr>
+        <w:pStyle w:val="Block"/>
+      </w:pPr>
+      <w:r>
+        <w:rPr>
+          <w:noProof/>
+        </w:rPr>
+        <w:pict w14:anchorId="65F21E71">
+          <v:shape id="_x0000_i1043" type="#_x0000_t75" style="width:453.55pt;height:143.45pt;visibility:visible;mso-wrap-style:square">
+            <v:imagedata r:id="rId27" o:title=""/>
+          </v:shape>
+        </w:pict>
+      </w:r>
+    </w:p>
+    <w:p>
+      <w:pPr>
+        <w:pStyle w:val="Block"/>
+      </w:pPr>
+      <w:r>
+        <w:t xml:space="preserve"> Dieses </w:t>
+      </w:r>
+      <w:proofErr w:type="spellStart"/>
+      <w:r>
+        <w:t>Refactoring</w:t>
+      </w:r>
+      <w:proofErr w:type="spellEnd"/>
+      <w:r>
+        <w:t xml:space="preserve"> trägt dazu bei, das Hauptskript sauber zu halten und verbessert die Modularität und Lesbarkeit des Codes.</w:t>
+      </w:r>
+    </w:p>
+    <w:p>
+      <w:pPr>
+        <w:pStyle w:val="Block"/>
+      </w:pPr>
+    </w:p>
+    <w:p>
+      <w:pPr>
+        <w:pStyle w:val="Block"/>
+      </w:pPr>
+    </w:p>
+    <w:p>
+      <w:pPr>
+        <w:pStyle w:val="Block"/>
+      </w:pPr>
+    </w:p>
+    <w:p>
+      <w:pPr>
+        <w:pStyle w:val="Block"/>
+      </w:pPr>
+    </w:p>
+    <w:p>
+      <w:pPr>
+        <w:pStyle w:val="berschrift2"/>
+      </w:pPr>
+      <w:proofErr w:type="spellStart"/>
+      <w:r>
+        <w:t>Refactoring</w:t>
+      </w:r>
+      <w:proofErr w:type="spellEnd"/>
+      <w:r>
+        <w:t xml:space="preserve"> von Magic Strings</w:t>
+      </w:r>
+    </w:p>
+    <w:p>
+      <w:pPr>
+        <w:pStyle w:val="Block"/>
+      </w:pPr>
+      <w:r>
+        <w:t xml:space="preserve">Es gibt einige </w:t>
+      </w:r>
+      <w:r>
+        <w:t>Magic</w:t>
+      </w:r>
+      <w:r>
+        <w:t xml:space="preserve"> </w:t>
+      </w:r>
+      <w:r>
+        <w:t>Strings</w:t>
+      </w:r>
+      <w:r>
+        <w:t xml:space="preserve"> (hartcodierte Zeichenfolgenwerte), die mehrmals vorkommen, beispielsweise die Zeichenfolge</w:t>
+      </w:r>
+      <w:r>
+        <w:t>n</w:t>
+      </w:r>
+      <w:r>
+        <w:t xml:space="preserve"> „</w:t>
+      </w:r>
+      <w:proofErr w:type="spellStart"/>
+      <w:r>
+        <w:t>product_buttons</w:t>
+      </w:r>
+      <w:proofErr w:type="spellEnd"/>
+      <w:r>
+        <w:t>“</w:t>
+      </w:r>
+      <w:r>
+        <w:t>, „</w:t>
+      </w:r>
+      <w:proofErr w:type="spellStart"/>
+      <w:r>
+        <w:t>status_label</w:t>
+      </w:r>
+      <w:proofErr w:type="spellEnd"/>
+      <w:r>
+        <w:t>“, „</w:t>
+      </w:r>
+      <w:proofErr w:type="spellStart"/>
+      <w:r>
+        <w:t>coin_label</w:t>
+      </w:r>
+      <w:proofErr w:type="spellEnd"/>
+      <w:r>
+        <w:t>“</w:t>
+      </w:r>
+      <w:r>
+        <w:t>.</w:t>
+      </w:r>
+    </w:p>
+    <w:p>
+      <w:pPr>
+        <w:pStyle w:val="Block"/>
+      </w:pPr>
+      <w:r>
+        <w:pict w14:anchorId="2455F738">
+          <v:shape id="_x0000_i1044" type="#_x0000_t75" style="width:501.15pt;height:148.15pt">
+            <v:imagedata r:id="rId28" o:title=""/>
+          </v:shape>
+        </w:pict>
+      </w:r>
+      <w:r>
+        <w:t xml:space="preserve"> </w:t>
+      </w:r>
+    </w:p>
+    <w:p>
+      <w:pPr>
+        <w:pStyle w:val="Block"/>
+      </w:pPr>
+      <w:r>
+        <w:t>Anstatt die Zeichenfolge direkt zu verwenden, können die Zeichenfolge</w:t>
+      </w:r>
+      <w:r>
+        <w:t>n</w:t>
+      </w:r>
+      <w:r>
+        <w:t xml:space="preserve"> als Konstante</w:t>
+      </w:r>
+      <w:r>
+        <w:t>n</w:t>
+      </w:r>
+      <w:r>
+        <w:t xml:space="preserve"> deklarier</w:t>
+      </w:r>
+      <w:r>
+        <w:t>t</w:t>
+      </w:r>
+      <w:r>
+        <w:t xml:space="preserve"> und auf diese Konstante verw</w:t>
+      </w:r>
+      <w:r>
+        <w:t>iesen werden</w:t>
+      </w:r>
+      <w:r>
+        <w:t xml:space="preserve">. Dies hilft, Tippfehler zu vermeiden und zukünftige Zeichenfolgenänderungen einfacher zu machen. </w:t>
+      </w:r>
+    </w:p>
+    <w:p>
+      <w:pPr>
+        <w:pStyle w:val="Block"/>
+      </w:pPr>
+      <w:r>
+        <w:t xml:space="preserve"> </w:t>
+      </w:r>
+      <w:r>
+        <w:rPr>
+          <w:noProof/>
+        </w:rPr>
+        <w:pict w14:anchorId="3EB28F3A">
+          <v:shape id="_x0000_i1047" type="#_x0000_t75" style="width:453.3pt;height:202.9pt;visibility:visible;mso-wrap-style:square">
+            <v:imagedata r:id="rId29" o:title=""/>
+          </v:shape>
+        </w:pict>
+      </w:r>
+    </w:p>
+    <w:p>
+      <w:pPr>
+        <w:pStyle w:val="Block"/>
+      </w:pPr>
+      <w:r>
+        <w:t xml:space="preserve"> Dadurch wird der Code wartbarer. Wenn </w:t>
+      </w:r>
+      <w:r>
+        <w:t>man</w:t>
+      </w:r>
+      <w:r>
+        <w:t xml:space="preserve"> die Zeichenfolge ändern möchte, m</w:t>
+      </w:r>
+      <w:r>
+        <w:t>uss</w:t>
+      </w:r>
+      <w:r>
+        <w:t xml:space="preserve"> dies nur an einer Stelle </w:t>
+      </w:r>
+      <w:r>
+        <w:t>ge</w:t>
+      </w:r>
+      <w:r>
+        <w:t>änder</w:t>
+      </w:r>
+      <w:r>
+        <w:t>t werden</w:t>
+      </w:r>
+      <w:r>
+        <w:t xml:space="preserve"> und </w:t>
+      </w:r>
+      <w:r>
+        <w:t xml:space="preserve">es werden auch </w:t>
+      </w:r>
+      <w:r>
+        <w:t>Fehler durch Tippfehler in der Zeichenfolge</w:t>
+      </w:r>
+      <w:r>
+        <w:t xml:space="preserve"> vermieden</w:t>
+      </w:r>
+      <w:r>
+        <w:t>.</w:t>
+      </w:r>
+    </w:p>
+    <w:p>
+      <w:pPr>
+        <w:pStyle w:val="Block"/>
+      </w:pPr>
+    </w:p>
+    <w:p>
+      <w:pPr>
+        <w:pStyle w:val="Block"/>
+      </w:pPr>
+    </w:p>
+    <w:p>
+      <w:pPr>
+        <w:pStyle w:val="berschrift2"/>
+      </w:pPr>
+      <w:r>
+        <w:t xml:space="preserve">Code </w:t>
+      </w:r>
+      <w:proofErr w:type="spellStart"/>
+      <w:r>
+        <w:t>Smell</w:t>
+      </w:r>
+      <w:proofErr w:type="spellEnd"/>
+      <w:r>
+        <w:t xml:space="preserve">: </w:t>
+      </w:r>
+      <w:r>
+        <w:t>Long Method:</w:t>
+      </w:r>
+    </w:p>
+    <w:p>
+      <w:pPr>
+        <w:pStyle w:val="Block"/>
+      </w:pPr>
+      <w:r>
+        <w:t xml:space="preserve"> Ein Beispiel für eine lange Methode ist „</w:t>
+      </w:r>
+      <w:proofErr w:type="spellStart"/>
+      <w:r>
+        <w:t>setup_ui</w:t>
+      </w:r>
+      <w:proofErr w:type="spellEnd"/>
+      <w:r>
+        <w:t>“ in der Klasse „</w:t>
+      </w:r>
+      <w:proofErr w:type="spellStart"/>
+      <w:r>
+        <w:t>VendingMachineGUI</w:t>
+      </w:r>
+      <w:proofErr w:type="spellEnd"/>
+      <w:r>
+        <w:t xml:space="preserve">“. Diese Methode enthält einige Codezeilen und führt mehrere Funktionen aus. </w:t>
+      </w:r>
+    </w:p>
+    <w:p>
+      <w:pPr>
+        <w:pStyle w:val="Block"/>
+      </w:pPr>
+      <w:r>
+        <w:rPr>
+          <w:noProof/>
+        </w:rPr>
+        <w:pict w14:anchorId="296B41BB">
+          <v:shape id="_x0000_i1050" type="#_x0000_t75" style="width:453.65pt;height:285.35pt;visibility:visible;mso-wrap-style:square">
+            <v:imagedata r:id="rId30" o:title=""/>
+          </v:shape>
+        </w:pict>
+      </w:r>
+      <w:r>
+        <w:t xml:space="preserve">Lange Methoden sind schwer zu lesen, zu verstehen und zu warten. Oft wird zu viel Verantwortung auf eine einzelne Methode gelegt. Um dieses Problem zu lösen, sollten lange Methoden in kleinere, spezifischere Methoden </w:t>
+      </w:r>
+      <w:r>
+        <w:t>aufgeteilt werden</w:t>
+      </w:r>
+      <w:r>
+        <w:t xml:space="preserve">, um die Lesbarkeit und Wartbarkeit </w:t>
+      </w:r>
+      <w:r>
+        <w:t>des</w:t>
+      </w:r>
+      <w:r>
+        <w:t xml:space="preserve"> Codes zu verbessern.</w:t>
+      </w:r>
+    </w:p>
+    <w:p>
+      <w:pPr>
         <w:pStyle w:val="berschrift1"/>
-        <w:spacing w:line="360" w:lineRule="auto"/>
+        <w:numPr>
+          <w:ilvl w:val="0"/>
+          <w:numId w:val="0"/>
+        </w:numPr>
+      </w:pPr>
+      <w:r>
+        <w:br w:type="page"/>
+        <w:t>7.5</w:t>
+      </w:r>
+      <w:r>
+        <w:t xml:space="preserve">. </w:t>
+      </w:r>
+      <w:r>
+        <w:t xml:space="preserve">Code </w:t>
+      </w:r>
+      <w:proofErr w:type="spellStart"/>
+      <w:proofErr w:type="gramStart"/>
+      <w:r>
+        <w:t>Smell</w:t>
+      </w:r>
+      <w:proofErr w:type="spellEnd"/>
+      <w:r>
+        <w:t xml:space="preserve"> :Large</w:t>
+      </w:r>
+      <w:proofErr w:type="gramEnd"/>
+      <w:r>
+        <w:t xml:space="preserve"> </w:t>
+      </w:r>
+      <w:r>
+        <w:t>Class</w:t>
+      </w:r>
+      <w:r>
+        <w:t xml:space="preserve">: </w:t>
+      </w:r>
+    </w:p>
+    <w:p>
+      <w:pPr>
+        <w:pStyle w:val="Block"/>
+      </w:pPr>
+      <w:r>
+        <w:t xml:space="preserve"> Ein Beispiel für eine große Klasse ist „</w:t>
+      </w:r>
+      <w:proofErr w:type="spellStart"/>
+      <w:r>
+        <w:t>VendingMachineController</w:t>
+      </w:r>
+      <w:proofErr w:type="spellEnd"/>
+      <w:r>
+        <w:t xml:space="preserve">“. Diese Klasse enthält eine Reihe von Methoden und hat mehrere Verantwortlichkeiten, z. B. den Zugriff auf Datenbankobjekte und die Verwaltung der Verkaufslogik. </w:t>
+      </w:r>
+      <w:r>
+        <w:rPr>
+          <w:noProof/>
+        </w:rPr>
+        <w:pict w14:anchorId="7A89F224">
+          <v:shape id="_x0000_i1051" type="#_x0000_t75" style="width:453.25pt;height:340.35pt;visibility:visible;mso-wrap-style:square">
+            <v:imagedata r:id="rId31" o:title=""/>
+          </v:shape>
+        </w:pict>
+      </w:r>
+    </w:p>
+    <w:p>
+      <w:pPr>
+        <w:pStyle w:val="Block"/>
+      </w:pPr>
+      <w:r>
+        <w:t xml:space="preserve">Große Klassen sind schwer zu verstehen, zu testen und zu warten. Sie verstoßen häufig gegen das Single-Responsibility-Prinzip (SRP) und können aufgrund der Vielzahl an Methoden und Attributen verwirrend sein. Um dieses Problem zu lösen, müssen die Funktionalität einer großen Klasse in kleinere, spezifischere Klassen </w:t>
+      </w:r>
+      <w:r>
+        <w:t>aufgeteilt werden</w:t>
+      </w:r>
+      <w:r>
+        <w:t xml:space="preserve">. Das Single-Responsibility-Prinzip sollte verwendet werden, um eine Klasse auf eine einzige Verantwortung zu reduzieren. </w:t>
+      </w:r>
+    </w:p>
+    <w:p>
+      <w:pPr>
+        <w:pStyle w:val="berschrift1"/>
+        <w:numPr>
+          <w:ilvl w:val="0"/>
+          <w:numId w:val="0"/>
+        </w:numPr>
+        <w:ind w:left="360" w:hanging="360"/>
+      </w:pPr>
+      <w:r>
+        <w:br w:type="page"/>
+        <w:t>7.6</w:t>
+      </w:r>
+      <w:r>
+        <w:t xml:space="preserve">. </w:t>
+      </w:r>
+      <w:r>
+        <w:t xml:space="preserve">Code </w:t>
+      </w:r>
+      <w:proofErr w:type="spellStart"/>
+      <w:r>
+        <w:t>Smell</w:t>
+      </w:r>
+      <w:proofErr w:type="spellEnd"/>
+      <w:r>
+        <w:t xml:space="preserve"> </w:t>
+      </w:r>
+      <w:r>
+        <w:t xml:space="preserve">Shotgun </w:t>
+      </w:r>
+      <w:proofErr w:type="spellStart"/>
+      <w:r>
+        <w:t>Surgery</w:t>
+      </w:r>
+      <w:proofErr w:type="spellEnd"/>
+      <w:r>
+        <w:t xml:space="preserve"> </w:t>
+      </w:r>
+    </w:p>
+    <w:p>
+      <w:pPr>
+        <w:pStyle w:val="Block"/>
+      </w:pPr>
+      <w:r>
+        <w:t xml:space="preserve">Ein Beispiel für </w:t>
+      </w:r>
+      <w:r>
+        <w:t xml:space="preserve">Shotgun </w:t>
+      </w:r>
+      <w:proofErr w:type="spellStart"/>
+      <w:r>
+        <w:t>Surgery</w:t>
+      </w:r>
+      <w:proofErr w:type="spellEnd"/>
+      <w:r>
+        <w:t xml:space="preserve"> ist die Klasse „</w:t>
+      </w:r>
+      <w:proofErr w:type="spellStart"/>
+      <w:r>
+        <w:t>VendingMachineController</w:t>
+      </w:r>
+      <w:proofErr w:type="spellEnd"/>
+      <w:r>
+        <w:t>“. In dieser Klasse erfolgt die Verwaltung von Beobachtern und die Benachrichtigung von Beobachtern mit verschiedenen Methoden wie „</w:t>
+      </w:r>
+      <w:proofErr w:type="spellStart"/>
+      <w:r>
+        <w:t>add_observer</w:t>
+      </w:r>
+      <w:proofErr w:type="spellEnd"/>
+      <w:r>
+        <w:t>“, „</w:t>
+      </w:r>
+      <w:proofErr w:type="spellStart"/>
+      <w:r>
+        <w:t>notify_observers</w:t>
+      </w:r>
+      <w:proofErr w:type="spellEnd"/>
+      <w:r>
+        <w:t>“, „</w:t>
+      </w:r>
+      <w:proofErr w:type="spellStart"/>
+      <w:r>
+        <w:t>get_products</w:t>
+      </w:r>
+      <w:proofErr w:type="spellEnd"/>
+      <w:r>
+        <w:t>“, „</w:t>
+      </w:r>
+      <w:proofErr w:type="spellStart"/>
+      <w:r>
+        <w:t>select_product</w:t>
+      </w:r>
+      <w:proofErr w:type="spellEnd"/>
+      <w:r>
+        <w:t xml:space="preserve">“, </w:t>
+      </w:r>
+      <w:r>
+        <w:t>und</w:t>
+      </w:r>
+      <w:r>
+        <w:t>. „</w:t>
+      </w:r>
+      <w:proofErr w:type="spellStart"/>
+      <w:r>
+        <w:t>buy</w:t>
+      </w:r>
+      <w:proofErr w:type="spellEnd"/>
+      <w:r>
+        <w:t xml:space="preserve"> </w:t>
+      </w:r>
+      <w:proofErr w:type="spellStart"/>
+      <w:r>
+        <w:t>product</w:t>
+      </w:r>
+      <w:proofErr w:type="spellEnd"/>
+      <w:r>
+        <w:t xml:space="preserve">“. Viele Methoden in verschiedenen Klassen müssen angepasst werden, wenn sich die Logik zur Benachrichtigung von Beobachtern ändert. Dies führt zu einer </w:t>
+      </w:r>
+      <w:r>
+        <w:t>hohen</w:t>
+      </w:r>
+      <w:r>
+        <w:t xml:space="preserve"> </w:t>
+      </w:r>
+      <w:proofErr w:type="spellStart"/>
+      <w:r>
+        <w:t>kopplung</w:t>
+      </w:r>
+      <w:proofErr w:type="spellEnd"/>
+      <w:r>
+        <w:t xml:space="preserve"> und einer geringeren Kohäsion. Um dieses Problem zu lösen, sollte die Verantwortung für die Verwaltung und Benachrichtigung von Beobachtern in eine separate Klasse verlagert werden, um Abhängigkeiten und Streuschussoperationen zu reduzieren. Es sollte das Prinzip der Einzelverantwortung angewendet werden. </w:t>
+      </w:r>
+    </w:p>
+    <w:p>
+      <w:pPr>
+        <w:pStyle w:val="berschrift1"/>
+        <w:numPr>
+          <w:ilvl w:val="0"/>
+          <w:numId w:val="0"/>
+        </w:numPr>
       </w:pPr>
     </w:p>
     <w:sectPr>
-      <w:headerReference w:type="default" r:id="rId22"/>
+      <w:headerReference w:type="default" r:id="rId32"/>
       <w:pgSz w:w="11906" w:h="16838" w:code="9"/>
       <w:pgMar w:top="1418" w:right="1418" w:bottom="1135" w:left="1418" w:header="709" w:footer="709" w:gutter="0"/>
       <w:cols w:space="708"/>
@@ -4754,11 +5939,26 @@
     <w:pPr>
       <w:pStyle w:val="Kopfzeile"/>
     </w:pPr>
-    <w:fldSimple w:instr=" DOCPROPERTY  Title  \* MERGEFORMAT ">
-      <w:r>
-        <w:t>S.N.A.C.K</w:t>
-      </w:r>
-    </w:fldSimple>
+    <w:r>
+      <w:fldChar w:fldCharType="begin"/>
+    </w:r>
+    <w:r>
+      <w:instrText xml:space="preserve"> DOCPROPERTY  Title  \* MERGEFORMAT </w:instrText>
+    </w:r>
+    <w:r>
+      <w:fldChar w:fldCharType="separate"/>
+    </w:r>
+    <w:r>
+      <w:t>S.N.A.</w:t>
+    </w:r>
+    <w:proofErr w:type="gramStart"/>
+    <w:r>
+      <w:t>C.K</w:t>
+    </w:r>
+    <w:proofErr w:type="gramEnd"/>
+    <w:r>
+      <w:fldChar w:fldCharType="end"/>
+    </w:r>
     <w:r>
       <w:t xml:space="preserve"> Programmentwurf</w:t>
     </w:r>
@@ -4799,7 +5999,7 @@
           <v:path o:extrusionok="f" gradientshapeok="t" o:connecttype="rect"/>
           <o:lock v:ext="edit" aspectratio="t"/>
         </v:shapetype>
-        <v:shape id="_x0000_i1025" type="#_x0000_t75" alt="Beschreibung: DHBW_d_KA_46mm_RGB_300dpi-rand-normal" style="width:138.75pt;height:66.75pt;visibility:visible">
+        <v:shape id="_x0000_i1025" type="#_x0000_t75" alt="Beschreibung: DHBW_d_KA_46mm_RGB_300dpi-rand-normal" style="width:138.8pt;height:66.75pt;visibility:visible">
           <v:imagedata r:id="rId1" o:title="DHBW_d_KA_46mm_RGB_300dpi-rand-normal"/>
         </v:shape>
       </w:pict>
@@ -4814,11 +6014,26 @@
     <w:pPr>
       <w:pStyle w:val="Kopfzeile"/>
     </w:pPr>
-    <w:fldSimple w:instr=" DOCPROPERTY  Title  \* MERGEFORMAT ">
-      <w:r>
-        <w:t>S.N.A.C.K</w:t>
-      </w:r>
-    </w:fldSimple>
+    <w:r>
+      <w:fldChar w:fldCharType="begin"/>
+    </w:r>
+    <w:r>
+      <w:instrText xml:space="preserve"> DOCPROPERTY  Title  \* MERGEFORMAT </w:instrText>
+    </w:r>
+    <w:r>
+      <w:fldChar w:fldCharType="separate"/>
+    </w:r>
+    <w:r>
+      <w:t>S.N.A.</w:t>
+    </w:r>
+    <w:proofErr w:type="gramStart"/>
+    <w:r>
+      <w:t>C.K</w:t>
+    </w:r>
+    <w:proofErr w:type="gramEnd"/>
+    <w:r>
+      <w:fldChar w:fldCharType="end"/>
+    </w:r>
     <w:r>
       <w:t xml:space="preserve"> Programmentwurf</w:t>
     </w:r>
@@ -9623,7 +10838,6 @@
   <w:style w:type="character" w:default="1" w:styleId="Absatz-Standardschriftart">
     <w:name w:val="Default Paragraph Font"/>
     <w:uiPriority w:val="1"/>
-    <w:semiHidden/>
     <w:unhideWhenUsed/>
   </w:style>
   <w:style w:type="table" w:default="1" w:styleId="NormaleTabelle">

</xml_diff>